<commit_message>
add img diagram and add title in report
</commit_message>
<xml_diff>
--- a/отчет.docx
+++ b/отчет.docx
@@ -4,6 +4,744 @@
   <w:body>
     <w:p>
       <w:pPr>
+        <w:jc w:val="center"/>
+        <w:rPr>
+          <w:rFonts w:ascii="Times New Roman" w:hAnsi="Times New Roman" w:cs="Times New Roman"/>
+          <w:b/>
+          <w:sz w:val="28"/>
+          <w:szCs w:val="28"/>
+        </w:rPr>
+      </w:pPr>
+      <w:r>
+        <w:rPr>
+          <w:rFonts w:ascii="Times New Roman" w:hAnsi="Times New Roman" w:cs="Times New Roman"/>
+          <w:sz w:val="28"/>
+          <w:szCs w:val="28"/>
+        </w:rPr>
+        <w:t>Министерство образование Новосибирской области</w:t>
+      </w:r>
+    </w:p>
+    <w:p>
+      <w:pPr>
+        <w:jc w:val="center"/>
+        <w:rPr>
+          <w:rFonts w:ascii="Times New Roman" w:eastAsia="Times New Roman" w:hAnsi="Times New Roman" w:cs="Times New Roman"/>
+          <w:spacing w:val="-3"/>
+          <w:sz w:val="28"/>
+          <w:szCs w:val="28"/>
+          <w:lang w:eastAsia="ru-RU"/>
+        </w:rPr>
+      </w:pPr>
+      <w:r>
+        <w:rPr>
+          <w:rFonts w:ascii="Times New Roman" w:hAnsi="Times New Roman" w:cs="Times New Roman"/>
+          <w:sz w:val="28"/>
+          <w:szCs w:val="28"/>
+        </w:rPr>
+        <w:t xml:space="preserve">ГБПОУ НСО «Новосибирский авиационный технический колледж имени Б.С. </w:t>
+      </w:r>
+      <w:proofErr w:type="spellStart"/>
+      <w:r>
+        <w:rPr>
+          <w:rFonts w:ascii="Times New Roman" w:hAnsi="Times New Roman" w:cs="Times New Roman"/>
+          <w:sz w:val="28"/>
+          <w:szCs w:val="28"/>
+        </w:rPr>
+        <w:t>Галущака</w:t>
+      </w:r>
+      <w:proofErr w:type="spellEnd"/>
+      <w:r>
+        <w:rPr>
+          <w:rFonts w:ascii="Times New Roman" w:hAnsi="Times New Roman" w:cs="Times New Roman"/>
+          <w:sz w:val="28"/>
+          <w:szCs w:val="28"/>
+        </w:rPr>
+        <w:t>»</w:t>
+      </w:r>
+    </w:p>
+    <w:p>
+      <w:pPr>
+        <w:shd w:val="clear" w:color="auto" w:fill="FFFFFF"/>
+        <w:spacing w:before="10" w:after="0" w:line="240" w:lineRule="auto"/>
+        <w:ind w:firstLine="720"/>
+        <w:jc w:val="center"/>
+        <w:rPr>
+          <w:rFonts w:ascii="Times New Roman" w:eastAsia="Times New Roman" w:hAnsi="Times New Roman" w:cs="Times New Roman"/>
+          <w:spacing w:val="-3"/>
+          <w:sz w:val="28"/>
+          <w:szCs w:val="28"/>
+          <w:lang w:eastAsia="ru-RU"/>
+        </w:rPr>
+      </w:pPr>
+    </w:p>
+    <w:p>
+      <w:pPr>
+        <w:shd w:val="clear" w:color="auto" w:fill="FFFFFF"/>
+        <w:spacing w:before="10" w:after="0" w:line="240" w:lineRule="auto"/>
+        <w:ind w:firstLine="720"/>
+        <w:jc w:val="center"/>
+        <w:rPr>
+          <w:rFonts w:ascii="Times New Roman" w:eastAsia="Times New Roman" w:hAnsi="Times New Roman" w:cs="Times New Roman"/>
+          <w:color w:val="000000"/>
+          <w:spacing w:val="-3"/>
+          <w:sz w:val="28"/>
+          <w:szCs w:val="28"/>
+          <w:lang w:eastAsia="ru-RU"/>
+        </w:rPr>
+      </w:pPr>
+    </w:p>
+    <w:p>
+      <w:pPr>
+        <w:shd w:val="clear" w:color="auto" w:fill="FFFFFF"/>
+        <w:spacing w:before="10" w:after="0" w:line="240" w:lineRule="auto"/>
+        <w:ind w:firstLine="720"/>
+        <w:jc w:val="center"/>
+        <w:rPr>
+          <w:rFonts w:ascii="Times New Roman" w:eastAsia="Calibri" w:hAnsi="Times New Roman" w:cs="Times New Roman"/>
+          <w:sz w:val="28"/>
+          <w:szCs w:val="28"/>
+        </w:rPr>
+      </w:pPr>
+    </w:p>
+    <w:p>
+      <w:pPr>
+        <w:shd w:val="clear" w:color="auto" w:fill="FFFFFF"/>
+        <w:spacing w:before="10" w:after="0" w:line="240" w:lineRule="auto"/>
+        <w:ind w:firstLine="720"/>
+        <w:jc w:val="center"/>
+        <w:rPr>
+          <w:rFonts w:ascii="Times New Roman" w:eastAsia="Calibri" w:hAnsi="Times New Roman" w:cs="Times New Roman"/>
+          <w:sz w:val="28"/>
+          <w:szCs w:val="28"/>
+        </w:rPr>
+      </w:pPr>
+    </w:p>
+    <w:p>
+      <w:pPr>
+        <w:shd w:val="clear" w:color="auto" w:fill="FFFFFF"/>
+        <w:spacing w:before="10" w:after="0" w:line="240" w:lineRule="auto"/>
+        <w:ind w:firstLine="720"/>
+        <w:jc w:val="center"/>
+        <w:rPr>
+          <w:rFonts w:ascii="Times New Roman" w:eastAsia="Calibri" w:hAnsi="Times New Roman" w:cs="Times New Roman"/>
+          <w:sz w:val="28"/>
+          <w:szCs w:val="28"/>
+        </w:rPr>
+      </w:pPr>
+    </w:p>
+    <w:p>
+      <w:pPr>
+        <w:shd w:val="clear" w:color="auto" w:fill="FFFFFF"/>
+        <w:spacing w:before="10" w:after="0" w:line="240" w:lineRule="auto"/>
+        <w:jc w:val="center"/>
+        <w:rPr>
+          <w:rFonts w:ascii="Times New Roman" w:eastAsia="Times New Roman" w:hAnsi="Times New Roman" w:cs="Times New Roman"/>
+          <w:color w:val="000000"/>
+          <w:spacing w:val="-3"/>
+          <w:sz w:val="28"/>
+          <w:szCs w:val="28"/>
+          <w:lang w:eastAsia="ru-RU"/>
+        </w:rPr>
+      </w:pPr>
+    </w:p>
+    <w:p>
+      <w:pPr>
+        <w:shd w:val="clear" w:color="auto" w:fill="FFFFFF"/>
+        <w:spacing w:before="10" w:after="0" w:line="240" w:lineRule="auto"/>
+        <w:ind w:firstLine="720"/>
+        <w:jc w:val="center"/>
+        <w:rPr>
+          <w:rFonts w:ascii="Times New Roman" w:eastAsia="Times New Roman" w:hAnsi="Times New Roman" w:cs="Times New Roman"/>
+          <w:color w:val="000000"/>
+          <w:spacing w:val="-3"/>
+          <w:sz w:val="28"/>
+          <w:szCs w:val="28"/>
+          <w:lang w:eastAsia="ru-RU"/>
+        </w:rPr>
+      </w:pPr>
+    </w:p>
+    <w:p>
+      <w:pPr>
+        <w:shd w:val="clear" w:color="auto" w:fill="FFFFFF"/>
+        <w:spacing w:before="10" w:after="0" w:line="240" w:lineRule="auto"/>
+        <w:ind w:firstLine="720"/>
+        <w:jc w:val="center"/>
+        <w:rPr>
+          <w:rFonts w:ascii="Times New Roman" w:eastAsia="Times New Roman" w:hAnsi="Times New Roman" w:cs="Times New Roman"/>
+          <w:b/>
+          <w:color w:val="000000"/>
+          <w:spacing w:val="-3"/>
+          <w:sz w:val="28"/>
+          <w:szCs w:val="28"/>
+          <w:lang w:eastAsia="ru-RU"/>
+        </w:rPr>
+      </w:pPr>
+    </w:p>
+    <w:p>
+      <w:pPr>
+        <w:shd w:val="clear" w:color="auto" w:fill="FFFFFF"/>
+        <w:spacing w:before="10" w:after="0" w:line="240" w:lineRule="auto"/>
+        <w:ind w:firstLine="720"/>
+        <w:jc w:val="center"/>
+        <w:rPr>
+          <w:rFonts w:ascii="Times New Roman" w:eastAsia="Times New Roman" w:hAnsi="Times New Roman" w:cs="Times New Roman"/>
+          <w:b/>
+          <w:color w:val="000000"/>
+          <w:spacing w:val="-3"/>
+          <w:sz w:val="28"/>
+          <w:szCs w:val="28"/>
+          <w:lang w:eastAsia="ru-RU"/>
+        </w:rPr>
+      </w:pPr>
+    </w:p>
+    <w:p>
+      <w:pPr>
+        <w:shd w:val="clear" w:color="auto" w:fill="FFFFFF"/>
+        <w:spacing w:before="10" w:after="0" w:line="240" w:lineRule="auto"/>
+        <w:ind w:firstLine="720"/>
+        <w:jc w:val="center"/>
+        <w:rPr>
+          <w:rFonts w:ascii="Times New Roman" w:eastAsia="Times New Roman" w:hAnsi="Times New Roman" w:cs="Times New Roman"/>
+          <w:b/>
+          <w:color w:val="000000"/>
+          <w:spacing w:val="-3"/>
+          <w:sz w:val="28"/>
+          <w:szCs w:val="28"/>
+          <w:lang w:eastAsia="ru-RU"/>
+        </w:rPr>
+      </w:pPr>
+    </w:p>
+    <w:p>
+      <w:pPr>
+        <w:shd w:val="clear" w:color="auto" w:fill="FFFFFF"/>
+        <w:spacing w:before="10" w:after="0" w:line="240" w:lineRule="auto"/>
+        <w:jc w:val="center"/>
+        <w:rPr>
+          <w:rFonts w:ascii="Times New Roman" w:eastAsia="Times New Roman" w:hAnsi="Times New Roman" w:cs="Times New Roman"/>
+          <w:color w:val="000000"/>
+          <w:spacing w:val="-3"/>
+          <w:sz w:val="28"/>
+          <w:szCs w:val="28"/>
+          <w:lang w:val="en-US" w:eastAsia="ru-RU"/>
+        </w:rPr>
+      </w:pPr>
+      <w:r>
+        <w:rPr>
+          <w:rFonts w:ascii="Times New Roman" w:eastAsia="Times New Roman" w:hAnsi="Times New Roman" w:cs="Times New Roman"/>
+          <w:b/>
+          <w:color w:val="000000"/>
+          <w:spacing w:val="-3"/>
+          <w:sz w:val="28"/>
+          <w:szCs w:val="28"/>
+          <w:lang w:val="en-US" w:eastAsia="ru-RU"/>
+        </w:rPr>
+        <w:t>Laboratory</w:t>
+      </w:r>
+    </w:p>
+    <w:p>
+      <w:pPr>
+        <w:shd w:val="clear" w:color="auto" w:fill="FFFFFF"/>
+        <w:spacing w:after="0"/>
+        <w:ind w:firstLine="720"/>
+        <w:jc w:val="center"/>
+        <w:rPr>
+          <w:rFonts w:ascii="Times New Roman" w:hAnsi="Times New Roman" w:cs="Times New Roman"/>
+          <w:color w:val="000000"/>
+          <w:spacing w:val="-3"/>
+          <w:sz w:val="28"/>
+          <w:szCs w:val="28"/>
+        </w:rPr>
+      </w:pPr>
+    </w:p>
+    <w:p>
+      <w:pPr>
+        <w:shd w:val="clear" w:color="auto" w:fill="FFFFFF"/>
+        <w:spacing w:after="0"/>
+        <w:ind w:firstLine="720"/>
+        <w:jc w:val="center"/>
+        <w:rPr>
+          <w:rFonts w:ascii="Times New Roman" w:hAnsi="Times New Roman" w:cs="Times New Roman"/>
+          <w:color w:val="000000"/>
+          <w:spacing w:val="-3"/>
+          <w:sz w:val="28"/>
+          <w:szCs w:val="28"/>
+        </w:rPr>
+      </w:pPr>
+    </w:p>
+    <w:p>
+      <w:pPr>
+        <w:ind w:left="142"/>
+        <w:jc w:val="center"/>
+        <w:rPr>
+          <w:rFonts w:ascii="Times New Roman" w:eastAsia="PMingLiU" w:hAnsi="Times New Roman"/>
+          <w:sz w:val="28"/>
+          <w:szCs w:val="28"/>
+        </w:rPr>
+      </w:pPr>
+      <w:r>
+        <w:rPr>
+          <w:rFonts w:ascii="Times New Roman" w:hAnsi="Times New Roman"/>
+          <w:color w:val="000000"/>
+          <w:spacing w:val="-3"/>
+          <w:sz w:val="28"/>
+          <w:szCs w:val="28"/>
+        </w:rPr>
+        <w:t xml:space="preserve">Профессиональный модуль: </w:t>
+      </w:r>
+      <w:r>
+        <w:rPr>
+          <w:rFonts w:ascii="Times New Roman" w:eastAsia="PMingLiU" w:hAnsi="Times New Roman"/>
+          <w:sz w:val="28"/>
+          <w:szCs w:val="28"/>
+        </w:rPr>
+        <w:t>ПМ.11 Разработка, администрирование и защита баз данных</w:t>
+      </w:r>
+    </w:p>
+    <w:p>
+      <w:pPr>
+        <w:shd w:val="clear" w:color="auto" w:fill="FFFFFF"/>
+        <w:spacing w:before="10"/>
+        <w:ind w:left="142"/>
+        <w:jc w:val="center"/>
+        <w:rPr>
+          <w:rFonts w:ascii="Times New Roman" w:hAnsi="Times New Roman"/>
+          <w:color w:val="000000"/>
+          <w:spacing w:val="-3"/>
+          <w:sz w:val="28"/>
+          <w:szCs w:val="28"/>
+        </w:rPr>
+      </w:pPr>
+      <w:r>
+        <w:rPr>
+          <w:rFonts w:ascii="Times New Roman" w:hAnsi="Times New Roman"/>
+          <w:color w:val="000000"/>
+          <w:spacing w:val="-3"/>
+          <w:sz w:val="28"/>
+          <w:szCs w:val="28"/>
+        </w:rPr>
+        <w:t>Междисциплинарный курс</w:t>
+      </w:r>
+      <w:r>
+        <w:rPr>
+          <w:rFonts w:ascii="Times New Roman" w:hAnsi="Times New Roman"/>
+          <w:bCs/>
+          <w:sz w:val="28"/>
+          <w:szCs w:val="28"/>
+        </w:rPr>
+        <w:t xml:space="preserve"> МДК. 11.01 Технология разработки и защиты баз данных</w:t>
+      </w:r>
+    </w:p>
+    <w:p>
+      <w:pPr>
+        <w:spacing w:line="240" w:lineRule="auto"/>
+        <w:ind w:left="142"/>
+        <w:jc w:val="center"/>
+        <w:rPr>
+          <w:rFonts w:ascii="Times New Roman" w:hAnsi="Times New Roman" w:cs="Times New Roman"/>
+          <w:color w:val="000000"/>
+          <w:spacing w:val="-3"/>
+          <w:sz w:val="28"/>
+          <w:szCs w:val="28"/>
+        </w:rPr>
+      </w:pPr>
+      <w:r>
+        <w:rPr>
+          <w:rFonts w:ascii="Times New Roman" w:hAnsi="Times New Roman"/>
+          <w:bCs/>
+          <w:sz w:val="28"/>
+          <w:szCs w:val="28"/>
+        </w:rPr>
+        <w:t>Тема 1.3 Организация защиты данных в хранилищах</w:t>
+      </w:r>
+    </w:p>
+    <w:p>
+      <w:pPr>
+        <w:shd w:val="clear" w:color="auto" w:fill="FFFFFF"/>
+        <w:spacing w:before="10"/>
+        <w:ind w:left="142"/>
+        <w:jc w:val="center"/>
+        <w:rPr>
+          <w:rFonts w:ascii="Times New Roman" w:eastAsia="Times New Roman" w:hAnsi="Times New Roman" w:cs="Times New Roman"/>
+          <w:color w:val="000000"/>
+          <w:spacing w:val="-3"/>
+          <w:sz w:val="28"/>
+          <w:szCs w:val="28"/>
+          <w:lang w:eastAsia="ru-RU"/>
+        </w:rPr>
+      </w:pPr>
+      <w:r>
+        <w:rPr>
+          <w:rFonts w:ascii="Times New Roman" w:hAnsi="Times New Roman" w:cs="Times New Roman"/>
+          <w:color w:val="000000"/>
+          <w:spacing w:val="-3"/>
+          <w:sz w:val="28"/>
+          <w:szCs w:val="28"/>
+        </w:rPr>
+        <w:t xml:space="preserve">Специальность: </w:t>
+      </w:r>
+      <w:r>
+        <w:rPr>
+          <w:rFonts w:ascii="Times New Roman" w:hAnsi="Times New Roman" w:cs="Times New Roman"/>
+          <w:sz w:val="28"/>
+          <w:szCs w:val="28"/>
+        </w:rPr>
+        <w:t>09.02.07 Информационные системы и программирование</w:t>
+      </w:r>
+    </w:p>
+    <w:p>
+      <w:pPr>
+        <w:shd w:val="clear" w:color="auto" w:fill="FFFFFF"/>
+        <w:spacing w:before="10" w:after="0" w:line="240" w:lineRule="auto"/>
+        <w:ind w:firstLine="720"/>
+        <w:jc w:val="center"/>
+        <w:rPr>
+          <w:rFonts w:ascii="Times New Roman" w:eastAsia="Times New Roman" w:hAnsi="Times New Roman" w:cs="Times New Roman"/>
+          <w:color w:val="000000"/>
+          <w:spacing w:val="-3"/>
+          <w:sz w:val="28"/>
+          <w:szCs w:val="28"/>
+          <w:lang w:eastAsia="ru-RU"/>
+        </w:rPr>
+      </w:pPr>
+    </w:p>
+    <w:p>
+      <w:pPr>
+        <w:shd w:val="clear" w:color="auto" w:fill="FFFFFF"/>
+        <w:spacing w:before="10" w:after="0" w:line="240" w:lineRule="auto"/>
+        <w:ind w:firstLine="720"/>
+        <w:jc w:val="center"/>
+        <w:rPr>
+          <w:rFonts w:ascii="Times New Roman" w:eastAsia="Times New Roman" w:hAnsi="Times New Roman" w:cs="Times New Roman"/>
+          <w:color w:val="000000"/>
+          <w:spacing w:val="-3"/>
+          <w:sz w:val="28"/>
+          <w:szCs w:val="28"/>
+          <w:lang w:eastAsia="ru-RU"/>
+        </w:rPr>
+      </w:pPr>
+    </w:p>
+    <w:p>
+      <w:pPr>
+        <w:shd w:val="clear" w:color="auto" w:fill="FFFFFF"/>
+        <w:spacing w:before="10" w:after="0" w:line="240" w:lineRule="auto"/>
+        <w:ind w:firstLine="720"/>
+        <w:jc w:val="center"/>
+        <w:rPr>
+          <w:rFonts w:ascii="Times New Roman" w:eastAsia="Times New Roman" w:hAnsi="Times New Roman" w:cs="Times New Roman"/>
+          <w:color w:val="000000"/>
+          <w:spacing w:val="-3"/>
+          <w:sz w:val="28"/>
+          <w:szCs w:val="28"/>
+          <w:lang w:eastAsia="ru-RU"/>
+        </w:rPr>
+      </w:pPr>
+    </w:p>
+    <w:p>
+      <w:pPr>
+        <w:shd w:val="clear" w:color="auto" w:fill="FFFFFF"/>
+        <w:spacing w:before="10" w:after="0" w:line="240" w:lineRule="auto"/>
+        <w:rPr>
+          <w:rFonts w:ascii="Times New Roman" w:eastAsia="Times New Roman" w:hAnsi="Times New Roman" w:cs="Times New Roman"/>
+          <w:color w:val="000000"/>
+          <w:spacing w:val="-3"/>
+          <w:sz w:val="28"/>
+          <w:szCs w:val="28"/>
+          <w:lang w:eastAsia="ru-RU"/>
+        </w:rPr>
+      </w:pPr>
+    </w:p>
+    <w:p>
+      <w:pPr>
+        <w:shd w:val="clear" w:color="auto" w:fill="FFFFFF"/>
+        <w:spacing w:before="10" w:after="0" w:line="240" w:lineRule="auto"/>
+        <w:ind w:firstLine="720"/>
+        <w:jc w:val="center"/>
+        <w:rPr>
+          <w:rFonts w:ascii="Times New Roman" w:eastAsia="Times New Roman" w:hAnsi="Times New Roman" w:cs="Times New Roman"/>
+          <w:color w:val="000000"/>
+          <w:spacing w:val="-3"/>
+          <w:sz w:val="28"/>
+          <w:szCs w:val="28"/>
+          <w:lang w:eastAsia="ru-RU"/>
+        </w:rPr>
+      </w:pPr>
+    </w:p>
+    <w:p>
+      <w:pPr>
+        <w:shd w:val="clear" w:color="auto" w:fill="FFFFFF"/>
+        <w:spacing w:before="10" w:after="0" w:line="240" w:lineRule="auto"/>
+        <w:ind w:firstLine="720"/>
+        <w:jc w:val="right"/>
+        <w:rPr>
+          <w:rFonts w:ascii="Times New Roman" w:eastAsia="Times New Roman" w:hAnsi="Times New Roman" w:cs="Times New Roman"/>
+          <w:color w:val="000000"/>
+          <w:spacing w:val="-3"/>
+          <w:sz w:val="28"/>
+          <w:szCs w:val="28"/>
+          <w:lang w:eastAsia="ru-RU"/>
+        </w:rPr>
+      </w:pPr>
+    </w:p>
+    <w:p>
+      <w:pPr>
+        <w:shd w:val="clear" w:color="auto" w:fill="FFFFFF"/>
+        <w:spacing w:before="10" w:after="0" w:line="240" w:lineRule="auto"/>
+        <w:ind w:firstLine="720"/>
+        <w:jc w:val="right"/>
+        <w:rPr>
+          <w:rFonts w:ascii="Times New Roman" w:eastAsia="Times New Roman" w:hAnsi="Times New Roman" w:cs="Times New Roman"/>
+          <w:color w:val="000000"/>
+          <w:spacing w:val="-3"/>
+          <w:sz w:val="28"/>
+          <w:szCs w:val="28"/>
+          <w:lang w:eastAsia="ru-RU"/>
+        </w:rPr>
+      </w:pPr>
+    </w:p>
+    <w:p>
+      <w:pPr>
+        <w:shd w:val="clear" w:color="auto" w:fill="FFFFFF"/>
+        <w:spacing w:before="10" w:after="0" w:line="240" w:lineRule="auto"/>
+        <w:ind w:firstLine="720"/>
+        <w:jc w:val="right"/>
+        <w:rPr>
+          <w:rFonts w:ascii="Times New Roman" w:eastAsia="Times New Roman" w:hAnsi="Times New Roman" w:cs="Times New Roman"/>
+          <w:color w:val="000000"/>
+          <w:spacing w:val="-3"/>
+          <w:sz w:val="28"/>
+          <w:szCs w:val="28"/>
+          <w:lang w:eastAsia="ru-RU"/>
+        </w:rPr>
+      </w:pPr>
+      <w:r>
+        <w:rPr>
+          <w:rFonts w:ascii="Times New Roman" w:eastAsia="Times New Roman" w:hAnsi="Times New Roman" w:cs="Times New Roman"/>
+          <w:color w:val="000000"/>
+          <w:spacing w:val="-3"/>
+          <w:sz w:val="28"/>
+          <w:szCs w:val="28"/>
+          <w:lang w:eastAsia="ru-RU"/>
+        </w:rPr>
+        <w:t>Выполнил студент</w:t>
+      </w:r>
+    </w:p>
+    <w:p>
+      <w:pPr>
+        <w:shd w:val="clear" w:color="auto" w:fill="FFFFFF"/>
+        <w:spacing w:before="10" w:after="0" w:line="240" w:lineRule="auto"/>
+        <w:ind w:firstLine="720"/>
+        <w:jc w:val="right"/>
+        <w:rPr>
+          <w:rFonts w:ascii="Times New Roman" w:eastAsia="Times New Roman" w:hAnsi="Times New Roman" w:cs="Times New Roman"/>
+          <w:color w:val="000000"/>
+          <w:spacing w:val="-3"/>
+          <w:sz w:val="28"/>
+          <w:szCs w:val="28"/>
+          <w:lang w:eastAsia="ru-RU"/>
+        </w:rPr>
+      </w:pPr>
+      <w:r>
+        <w:rPr>
+          <w:rFonts w:ascii="Times New Roman" w:eastAsia="Times New Roman" w:hAnsi="Times New Roman" w:cs="Times New Roman"/>
+          <w:color w:val="000000"/>
+          <w:spacing w:val="-3"/>
+          <w:sz w:val="28"/>
+          <w:szCs w:val="28"/>
+          <w:lang w:eastAsia="ru-RU"/>
+        </w:rPr>
+        <w:t>группы пр-21.101</w:t>
+      </w:r>
+    </w:p>
+    <w:p>
+      <w:pPr>
+        <w:shd w:val="clear" w:color="auto" w:fill="FFFFFF"/>
+        <w:spacing w:before="10" w:after="0" w:line="240" w:lineRule="auto"/>
+        <w:ind w:firstLine="720"/>
+        <w:jc w:val="right"/>
+        <w:rPr>
+          <w:rFonts w:ascii="Times New Roman" w:eastAsia="Times New Roman" w:hAnsi="Times New Roman" w:cs="Times New Roman"/>
+          <w:color w:val="000000"/>
+          <w:spacing w:val="-3"/>
+          <w:sz w:val="28"/>
+          <w:szCs w:val="28"/>
+          <w:lang w:eastAsia="ru-RU"/>
+        </w:rPr>
+      </w:pPr>
+      <w:r>
+        <w:rPr>
+          <w:rFonts w:ascii="Times New Roman" w:eastAsia="Times New Roman" w:hAnsi="Times New Roman" w:cs="Times New Roman"/>
+          <w:color w:val="000000"/>
+          <w:spacing w:val="-3"/>
+          <w:sz w:val="28"/>
+          <w:szCs w:val="28"/>
+          <w:lang w:eastAsia="ru-RU"/>
+        </w:rPr>
+        <w:t>Портнов М</w:t>
+      </w:r>
+      <w:r>
+        <w:rPr>
+          <w:rFonts w:ascii="Times New Roman" w:eastAsia="Times New Roman" w:hAnsi="Times New Roman" w:cs="Times New Roman"/>
+          <w:color w:val="000000"/>
+          <w:spacing w:val="-3"/>
+          <w:sz w:val="28"/>
+          <w:szCs w:val="28"/>
+          <w:lang w:eastAsia="ru-RU"/>
+        </w:rPr>
+        <w:t>.А.</w:t>
+      </w:r>
+    </w:p>
+    <w:p>
+      <w:pPr>
+        <w:shd w:val="clear" w:color="auto" w:fill="FFFFFF"/>
+        <w:spacing w:before="10" w:after="0" w:line="240" w:lineRule="auto"/>
+        <w:ind w:firstLine="720"/>
+        <w:jc w:val="right"/>
+        <w:rPr>
+          <w:rFonts w:ascii="Times New Roman" w:eastAsia="Times New Roman" w:hAnsi="Times New Roman" w:cs="Times New Roman"/>
+          <w:color w:val="000000"/>
+          <w:spacing w:val="-3"/>
+          <w:sz w:val="28"/>
+          <w:szCs w:val="28"/>
+          <w:lang w:eastAsia="ru-RU"/>
+        </w:rPr>
+      </w:pPr>
+      <w:r>
+        <w:rPr>
+          <w:rFonts w:ascii="Times New Roman" w:eastAsia="Times New Roman" w:hAnsi="Times New Roman" w:cs="Times New Roman"/>
+          <w:color w:val="000000"/>
+          <w:spacing w:val="-3"/>
+          <w:sz w:val="28"/>
+          <w:szCs w:val="28"/>
+          <w:lang w:eastAsia="ru-RU"/>
+        </w:rPr>
+        <w:t>Проверила: Еремеева Л.А.</w:t>
+      </w:r>
+    </w:p>
+    <w:p>
+      <w:pPr>
+        <w:shd w:val="clear" w:color="auto" w:fill="FFFFFF"/>
+        <w:spacing w:before="10" w:after="0" w:line="240" w:lineRule="auto"/>
+        <w:ind w:firstLine="720"/>
+        <w:jc w:val="right"/>
+        <w:rPr>
+          <w:rFonts w:ascii="Times New Roman" w:eastAsia="Times New Roman" w:hAnsi="Times New Roman" w:cs="Times New Roman"/>
+          <w:color w:val="000000"/>
+          <w:spacing w:val="-3"/>
+          <w:sz w:val="28"/>
+          <w:szCs w:val="28"/>
+          <w:lang w:eastAsia="ru-RU"/>
+        </w:rPr>
+      </w:pPr>
+    </w:p>
+    <w:p>
+      <w:pPr>
+        <w:shd w:val="clear" w:color="auto" w:fill="FFFFFF"/>
+        <w:spacing w:before="10" w:after="0" w:line="240" w:lineRule="auto"/>
+        <w:ind w:firstLine="720"/>
+        <w:jc w:val="right"/>
+        <w:rPr>
+          <w:rFonts w:ascii="Times New Roman" w:eastAsia="Times New Roman" w:hAnsi="Times New Roman" w:cs="Times New Roman"/>
+          <w:color w:val="000000"/>
+          <w:spacing w:val="-3"/>
+          <w:sz w:val="28"/>
+          <w:szCs w:val="28"/>
+          <w:lang w:eastAsia="ru-RU"/>
+        </w:rPr>
+      </w:pPr>
+    </w:p>
+    <w:tbl>
+      <w:tblPr>
+        <w:tblW w:w="0" w:type="auto"/>
+        <w:tblBorders>
+          <w:insideH w:val="single" w:sz="4" w:space="0" w:color="auto"/>
+        </w:tblBorders>
+        <w:tblLook w:val="01E0" w:firstRow="1" w:lastRow="1" w:firstColumn="1" w:lastColumn="1" w:noHBand="0" w:noVBand="0"/>
+      </w:tblPr>
+      <w:tblGrid>
+        <w:gridCol w:w="4577"/>
+      </w:tblGrid>
+      <w:tr>
+        <w:tc>
+          <w:tcPr>
+            <w:tcW w:w="4577" w:type="dxa"/>
+          </w:tcPr>
+          <w:p>
+            <w:pPr>
+              <w:shd w:val="clear" w:color="auto" w:fill="FFFFFF"/>
+              <w:tabs>
+                <w:tab w:val="left" w:pos="3960"/>
+                <w:tab w:val="left" w:pos="4140"/>
+                <w:tab w:val="left" w:pos="4500"/>
+              </w:tabs>
+              <w:spacing w:before="10" w:after="0" w:line="240" w:lineRule="auto"/>
+              <w:ind w:right="315"/>
+              <w:jc w:val="right"/>
+              <w:rPr>
+                <w:rFonts w:ascii="Times New Roman" w:eastAsia="Times New Roman" w:hAnsi="Times New Roman" w:cs="Times New Roman"/>
+                <w:color w:val="000000"/>
+                <w:spacing w:val="-3"/>
+                <w:sz w:val="28"/>
+                <w:szCs w:val="28"/>
+                <w:lang w:eastAsia="ru-RU"/>
+              </w:rPr>
+            </w:pPr>
+          </w:p>
+        </w:tc>
+      </w:tr>
+    </w:tbl>
+    <w:p>
+      <w:pPr>
+        <w:shd w:val="clear" w:color="auto" w:fill="FFFFFF"/>
+        <w:spacing w:before="10" w:after="0" w:line="240" w:lineRule="auto"/>
+        <w:rPr>
+          <w:rFonts w:ascii="Times New Roman" w:eastAsia="Times New Roman" w:hAnsi="Times New Roman" w:cs="Times New Roman"/>
+          <w:color w:val="000000"/>
+          <w:spacing w:val="-3"/>
+          <w:sz w:val="28"/>
+          <w:szCs w:val="28"/>
+          <w:lang w:eastAsia="ru-RU"/>
+        </w:rPr>
+      </w:pPr>
+    </w:p>
+    <w:p>
+      <w:pPr>
+        <w:shd w:val="clear" w:color="auto" w:fill="FFFFFF"/>
+        <w:spacing w:before="10" w:after="0" w:line="240" w:lineRule="auto"/>
+        <w:jc w:val="center"/>
+        <w:rPr>
+          <w:rFonts w:ascii="Times New Roman" w:eastAsia="Times New Roman" w:hAnsi="Times New Roman" w:cs="Times New Roman"/>
+          <w:color w:val="000000"/>
+          <w:spacing w:val="-3"/>
+          <w:sz w:val="28"/>
+          <w:szCs w:val="28"/>
+          <w:lang w:eastAsia="ru-RU"/>
+        </w:rPr>
+      </w:pPr>
+      <w:r>
+        <w:rPr>
+          <w:rFonts w:ascii="Times New Roman" w:eastAsia="Times New Roman" w:hAnsi="Times New Roman" w:cs="Times New Roman"/>
+          <w:color w:val="000000"/>
+          <w:spacing w:val="-3"/>
+          <w:sz w:val="24"/>
+          <w:szCs w:val="28"/>
+          <w:lang w:eastAsia="ru-RU"/>
+        </w:rPr>
+        <w:t>г</w:t>
+      </w:r>
+      <w:r>
+        <w:rPr>
+          <w:rFonts w:ascii="Times New Roman" w:eastAsia="Times New Roman" w:hAnsi="Times New Roman" w:cs="Times New Roman"/>
+          <w:color w:val="000000"/>
+          <w:spacing w:val="-3"/>
+          <w:sz w:val="28"/>
+          <w:szCs w:val="28"/>
+          <w:lang w:eastAsia="ru-RU"/>
+        </w:rPr>
+        <w:t>. Новосибирск, 2023</w:t>
+      </w:r>
+    </w:p>
+    <w:p>
+      <w:pPr>
         <w:rPr>
           <w:rFonts w:ascii="Times New Roman" w:hAnsi="Times New Roman" w:cs="Times New Roman"/>
           <w:b/>
@@ -20,6 +758,28 @@
           <w:sz w:val="36"/>
           <w:szCs w:val="36"/>
         </w:rPr>
+        <w:br w:type="page"/>
+      </w:r>
+    </w:p>
+    <w:p>
+      <w:pPr>
+        <w:rPr>
+          <w:rFonts w:ascii="Times New Roman" w:hAnsi="Times New Roman" w:cs="Times New Roman"/>
+          <w:b/>
+          <w:bCs/>
+          <w:sz w:val="36"/>
+          <w:szCs w:val="36"/>
+        </w:rPr>
+      </w:pPr>
+      <w:r>
+        <w:rPr>
+          <w:rFonts w:ascii="Times New Roman" w:hAnsi="Times New Roman" w:cs="Times New Roman"/>
+          <w:b/>
+          <w:bCs/>
+          <w:sz w:val="36"/>
+          <w:szCs w:val="36"/>
+        </w:rPr>
+        <w:lastRenderedPageBreak/>
         <w:t>Предметная область:</w:t>
       </w:r>
     </w:p>
@@ -229,36 +989,99 @@
         </w:rPr>
         <w:t>Важно отметить, что при организации хранения данных необходимо учесть запрет на полное удаление данных и предусмотреть возможность отправки данных в архив. Это обеспечит сохранность информации и соответствие требованиям безопасности. Кроме того, данные о заказе не могут быть отправлены в архив, если хотя бы одна услуга в заказе не выполнена. Это гарантирует целостность данных и предотвращает возможные ошибки при архивации информации.</w:t>
       </w:r>
+    </w:p>
+    <w:p>
+      <w:pPr>
+        <w:rPr>
+          <w:rFonts w:ascii="Times New Roman" w:eastAsia="Times New Roman" w:hAnsi="Times New Roman" w:cs="Times New Roman"/>
+          <w:b/>
+          <w:bCs/>
+          <w:sz w:val="36"/>
+          <w:szCs w:val="36"/>
+        </w:rPr>
+      </w:pPr>
       <w:r>
         <w:rPr>
-          <w:rFonts w:ascii="Times New Roman" w:hAnsi="Times New Roman" w:cs="Times New Roman"/>
-          <w:sz w:val="28"/>
-          <w:szCs w:val="28"/>
-        </w:rPr>
-        <w:br/>
-      </w:r>
-      <w:r>
-        <w:rPr>
-          <w:rFonts w:ascii="Times New Roman" w:hAnsi="Times New Roman" w:cs="Times New Roman"/>
-          <w:sz w:val="28"/>
-          <w:szCs w:val="28"/>
-        </w:rPr>
-        <w:br/>
+          <w:rFonts w:ascii="Times New Roman" w:eastAsia="Times New Roman" w:hAnsi="Times New Roman" w:cs="Times New Roman"/>
+          <w:b/>
+          <w:bCs/>
+          <w:sz w:val="36"/>
+          <w:szCs w:val="36"/>
+        </w:rPr>
+        <w:br w:type="page"/>
       </w:r>
     </w:p>
     <w:p>
       <w:pPr>
         <w:rPr>
-          <w:rFonts w:ascii="Times New Roman" w:hAnsi="Times New Roman" w:cs="Times New Roman"/>
-          <w:sz w:val="28"/>
-          <w:szCs w:val="28"/>
+          <w:rFonts w:ascii="Times New Roman" w:eastAsia="Times New Roman" w:hAnsi="Times New Roman" w:cs="Times New Roman"/>
+          <w:b/>
+          <w:bCs/>
+          <w:sz w:val="36"/>
+          <w:szCs w:val="36"/>
         </w:rPr>
       </w:pPr>
       <w:r>
         <w:rPr>
-          <w:rFonts w:ascii="Times New Roman" w:hAnsi="Times New Roman" w:cs="Times New Roman"/>
-          <w:sz w:val="28"/>
-          <w:szCs w:val="28"/>
+          <w:noProof/>
+        </w:rPr>
+        <w:lastRenderedPageBreak/>
+        <w:drawing>
+          <wp:inline distT="0" distB="0" distL="0" distR="0" wp14:anchorId="26C95D6E" wp14:editId="6598B7AB">
+            <wp:extent cx="5940425" cy="2992120"/>
+            <wp:effectExtent l="0" t="0" r="3175" b="0"/>
+            <wp:docPr id="1267713269" name="Рисунок 1"/>
+            <wp:cNvGraphicFramePr>
+              <a:graphicFrameLocks xmlns:a="http://schemas.openxmlformats.org/drawingml/2006/main" noChangeAspect="1"/>
+            </wp:cNvGraphicFramePr>
+            <a:graphic xmlns:a="http://schemas.openxmlformats.org/drawingml/2006/main">
+              <a:graphicData uri="http://schemas.openxmlformats.org/drawingml/2006/picture">
+                <pic:pic xmlns:pic="http://schemas.openxmlformats.org/drawingml/2006/picture">
+                  <pic:nvPicPr>
+                    <pic:cNvPr id="0" name="Picture 1"/>
+                    <pic:cNvPicPr>
+                      <a:picLocks noChangeAspect="1" noChangeArrowheads="1"/>
+                    </pic:cNvPicPr>
+                  </pic:nvPicPr>
+                  <pic:blipFill>
+                    <a:blip r:embed="rId5" cstate="print">
+                      <a:extLst>
+                        <a:ext uri="{28A0092B-C50C-407E-A947-70E740481C1C}">
+                          <a14:useLocalDpi xmlns:a14="http://schemas.microsoft.com/office/drawing/2010/main" val="0"/>
+                        </a:ext>
+                      </a:extLst>
+                    </a:blip>
+                    <a:srcRect/>
+                    <a:stretch>
+                      <a:fillRect/>
+                    </a:stretch>
+                  </pic:blipFill>
+                  <pic:spPr bwMode="auto">
+                    <a:xfrm>
+                      <a:off x="0" y="0"/>
+                      <a:ext cx="5940425" cy="2992120"/>
+                    </a:xfrm>
+                    <a:prstGeom prst="rect">
+                      <a:avLst/>
+                    </a:prstGeom>
+                    <a:noFill/>
+                    <a:ln>
+                      <a:noFill/>
+                    </a:ln>
+                  </pic:spPr>
+                </pic:pic>
+              </a:graphicData>
+            </a:graphic>
+          </wp:inline>
+        </w:drawing>
+      </w:r>
+      <w:r>
+        <w:rPr>
+          <w:rFonts w:ascii="Times New Roman" w:eastAsia="Times New Roman" w:hAnsi="Times New Roman" w:cs="Times New Roman"/>
+          <w:b/>
+          <w:bCs/>
+          <w:sz w:val="36"/>
+          <w:szCs w:val="36"/>
         </w:rPr>
         <w:br w:type="page"/>
       </w:r>
@@ -328,7 +1151,7 @@
                     <pic:cNvPicPr/>
                   </pic:nvPicPr>
                   <pic:blipFill>
-                    <a:blip r:embed="rId5"/>
+                    <a:blip r:embed="rId6"/>
                     <a:stretch>
                       <a:fillRect/>
                     </a:stretch>

</xml_diff>